<commit_message>
updated table of contents renamed some files
</commit_message>
<xml_diff>
--- a/Table Of Contents.docx
+++ b/Table Of Contents.docx
@@ -481,8 +481,6 @@
         </w:rPr>
         <w:tab/>
       </w:r>
-      <w:bookmarkStart w:id="0" w:name="_GoBack"/>
-      <w:bookmarkEnd w:id="0"/>
       <w:r>
         <w:rPr>
           <w:rFonts w:ascii="Times New Roman" w:hAnsi="Times New Roman" w:cs="Times New Roman"/>
@@ -1139,16 +1137,7 @@
           <w:sz w:val="26"/>
           <w:szCs w:val="26"/>
         </w:rPr>
-        <w:t>Statement of Proble</w:t>
-      </w:r>
-      <w:r>
-        <w:rPr>
-          <w:rFonts w:ascii="Times New Roman" w:hAnsi="Times New Roman" w:cs="Times New Roman"/>
-          <w:b/>
-          <w:sz w:val="26"/>
-          <w:szCs w:val="26"/>
-        </w:rPr>
-        <w:t>m</w:t>
+        <w:t>Problem Statement</w:t>
       </w:r>
     </w:p>
     <w:p>
@@ -1178,194 +1167,10 @@
     </w:p>
     <w:p>
       <w:pPr>
-        <w:spacing w:line="360" w:lineRule="auto"/>
-        <w:rPr>
-          <w:rFonts w:ascii="Times New Roman" w:hAnsi="Times New Roman" w:cs="Times New Roman"/>
-          <w:b/>
-          <w:sz w:val="26"/>
-          <w:szCs w:val="26"/>
-        </w:rPr>
-      </w:pPr>
-      <w:r>
-        <w:rPr>
-          <w:rFonts w:ascii="Times New Roman" w:hAnsi="Times New Roman" w:cs="Times New Roman"/>
-          <w:b/>
-          <w:sz w:val="26"/>
-          <w:szCs w:val="26"/>
-        </w:rPr>
-        <w:t>CHAPTER TWO:</w:t>
-      </w:r>
-      <w:r>
-        <w:rPr>
-          <w:rFonts w:ascii="Times New Roman" w:hAnsi="Times New Roman" w:cs="Times New Roman"/>
-          <w:b/>
-          <w:sz w:val="26"/>
-          <w:szCs w:val="26"/>
-        </w:rPr>
-        <w:t xml:space="preserve"> </w:t>
-      </w:r>
-      <w:r>
-        <w:rPr>
-          <w:rFonts w:ascii="Times New Roman" w:hAnsi="Times New Roman" w:cs="Times New Roman"/>
-          <w:b/>
-          <w:sz w:val="26"/>
-          <w:szCs w:val="26"/>
-        </w:rPr>
-        <w:t>LITERATURE REVIEW</w:t>
-      </w:r>
-      <w:r>
-        <w:rPr>
-          <w:rFonts w:ascii="Times New Roman" w:hAnsi="Times New Roman" w:cs="Times New Roman"/>
-          <w:b/>
-          <w:sz w:val="26"/>
-          <w:szCs w:val="26"/>
-        </w:rPr>
-        <w:tab/>
-      </w:r>
-      <w:r>
-        <w:rPr>
-          <w:rFonts w:ascii="Times New Roman" w:hAnsi="Times New Roman" w:cs="Times New Roman"/>
-          <w:b/>
-          <w:sz w:val="26"/>
-          <w:szCs w:val="26"/>
-        </w:rPr>
-        <w:tab/>
-      </w:r>
-      <w:r>
-        <w:rPr>
-          <w:rFonts w:ascii="Times New Roman" w:hAnsi="Times New Roman" w:cs="Times New Roman"/>
-          <w:b/>
-          <w:sz w:val="26"/>
-          <w:szCs w:val="26"/>
-        </w:rPr>
-        <w:tab/>
-      </w:r>
-      <w:r>
-        <w:rPr>
-          <w:rFonts w:ascii="Times New Roman" w:hAnsi="Times New Roman" w:cs="Times New Roman"/>
-          <w:b/>
-          <w:sz w:val="26"/>
-          <w:szCs w:val="26"/>
-        </w:rPr>
-        <w:tab/>
-      </w:r>
-      <w:r>
-        <w:rPr>
-          <w:rFonts w:ascii="Times New Roman" w:hAnsi="Times New Roman" w:cs="Times New Roman"/>
-          <w:b/>
-          <w:sz w:val="26"/>
-          <w:szCs w:val="26"/>
-        </w:rPr>
-        <w:tab/>
-      </w:r>
-      <w:r>
-        <w:rPr>
-          <w:rFonts w:ascii="Times New Roman" w:hAnsi="Times New Roman" w:cs="Times New Roman"/>
-          <w:b/>
-          <w:sz w:val="26"/>
-          <w:szCs w:val="26"/>
-        </w:rPr>
-        <w:tab/>
-      </w:r>
-    </w:p>
-    <w:p>
-      <w:pPr>
-        <w:spacing w:line="360" w:lineRule="auto"/>
-        <w:rPr>
-          <w:rFonts w:ascii="Times New Roman" w:hAnsi="Times New Roman" w:cs="Times New Roman"/>
-          <w:b/>
-          <w:sz w:val="26"/>
-          <w:szCs w:val="26"/>
-        </w:rPr>
-      </w:pPr>
-      <w:r>
-        <w:rPr>
-          <w:rFonts w:ascii="Times New Roman" w:hAnsi="Times New Roman" w:cs="Times New Roman"/>
-          <w:b/>
-          <w:sz w:val="26"/>
-          <w:szCs w:val="26"/>
-        </w:rPr>
-        <w:t>CHAPTER THREE:</w:t>
-      </w:r>
-      <w:r>
-        <w:rPr>
-          <w:rFonts w:ascii="Times New Roman" w:hAnsi="Times New Roman" w:cs="Times New Roman"/>
-          <w:b/>
-          <w:sz w:val="26"/>
-          <w:szCs w:val="26"/>
-        </w:rPr>
-        <w:t xml:space="preserve"> </w:t>
-      </w:r>
-      <w:r>
-        <w:rPr>
-          <w:rFonts w:ascii="Times New Roman" w:hAnsi="Times New Roman" w:cs="Times New Roman"/>
-          <w:b/>
-          <w:sz w:val="26"/>
-          <w:szCs w:val="26"/>
-        </w:rPr>
-        <w:t>METHODOLOGY</w:t>
-      </w:r>
-      <w:r>
-        <w:rPr>
-          <w:rFonts w:ascii="Times New Roman" w:hAnsi="Times New Roman" w:cs="Times New Roman"/>
-          <w:b/>
-          <w:sz w:val="26"/>
-          <w:szCs w:val="26"/>
-        </w:rPr>
-        <w:tab/>
-      </w:r>
-      <w:r>
-        <w:rPr>
-          <w:rFonts w:ascii="Times New Roman" w:hAnsi="Times New Roman" w:cs="Times New Roman"/>
-          <w:b/>
-          <w:sz w:val="26"/>
-          <w:szCs w:val="26"/>
-        </w:rPr>
-        <w:tab/>
-      </w:r>
-      <w:r>
-        <w:rPr>
-          <w:rFonts w:ascii="Times New Roman" w:hAnsi="Times New Roman" w:cs="Times New Roman"/>
-          <w:b/>
-          <w:sz w:val="26"/>
-          <w:szCs w:val="26"/>
-        </w:rPr>
-        <w:tab/>
-      </w:r>
-      <w:r>
-        <w:rPr>
-          <w:rFonts w:ascii="Times New Roman" w:hAnsi="Times New Roman" w:cs="Times New Roman"/>
-          <w:b/>
-          <w:sz w:val="26"/>
-          <w:szCs w:val="26"/>
-        </w:rPr>
-        <w:tab/>
-      </w:r>
-      <w:r>
-        <w:rPr>
-          <w:rFonts w:ascii="Times New Roman" w:hAnsi="Times New Roman" w:cs="Times New Roman"/>
-          <w:b/>
-          <w:sz w:val="26"/>
-          <w:szCs w:val="26"/>
-        </w:rPr>
-        <w:tab/>
-      </w:r>
-      <w:r>
-        <w:rPr>
-          <w:rFonts w:ascii="Times New Roman" w:hAnsi="Times New Roman" w:cs="Times New Roman"/>
-          <w:b/>
-          <w:sz w:val="26"/>
-          <w:szCs w:val="26"/>
-        </w:rPr>
-        <w:tab/>
-      </w:r>
-    </w:p>
-    <w:p>
-      <w:pPr>
         <w:pStyle w:val="ListParagraph"/>
         <w:numPr>
           <w:ilvl w:val="1"/>
-          <w:numId w:val="4"/>
+          <w:numId w:val="2"/>
         </w:numPr>
         <w:spacing w:line="360" w:lineRule="auto"/>
         <w:rPr>
@@ -1382,7 +1187,7 @@
           <w:sz w:val="26"/>
           <w:szCs w:val="26"/>
         </w:rPr>
-        <w:t>Hardware</w:t>
+        <w:t>Significance of the Study</w:t>
       </w:r>
     </w:p>
     <w:p>
@@ -1390,7 +1195,7 @@
         <w:pStyle w:val="ListParagraph"/>
         <w:numPr>
           <w:ilvl w:val="1"/>
-          <w:numId w:val="4"/>
+          <w:numId w:val="2"/>
         </w:numPr>
         <w:spacing w:line="360" w:lineRule="auto"/>
         <w:rPr>
@@ -1407,16 +1212,473 @@
           <w:sz w:val="26"/>
           <w:szCs w:val="26"/>
         </w:rPr>
-        <w:t>Software</w:t>
-      </w:r>
-      <w:r>
-        <w:rPr>
-          <w:rFonts w:ascii="Times New Roman" w:hAnsi="Times New Roman" w:cs="Times New Roman"/>
-          <w:b/>
-          <w:sz w:val="26"/>
-          <w:szCs w:val="26"/>
-        </w:rPr>
-        <w:tab/>
+        <w:t>Scope of the Study</w:t>
+      </w:r>
+    </w:p>
+    <w:p>
+      <w:pPr>
+        <w:pStyle w:val="ListParagraph"/>
+        <w:numPr>
+          <w:ilvl w:val="1"/>
+          <w:numId w:val="2"/>
+        </w:numPr>
+        <w:spacing w:line="360" w:lineRule="auto"/>
+        <w:rPr>
+          <w:rFonts w:ascii="Times New Roman" w:hAnsi="Times New Roman" w:cs="Times New Roman"/>
+          <w:b/>
+          <w:sz w:val="26"/>
+          <w:szCs w:val="26"/>
+        </w:rPr>
+      </w:pPr>
+      <w:r>
+        <w:rPr>
+          <w:rFonts w:ascii="Times New Roman" w:hAnsi="Times New Roman" w:cs="Times New Roman"/>
+          <w:b/>
+          <w:sz w:val="26"/>
+          <w:szCs w:val="26"/>
+        </w:rPr>
+        <w:t>Limitation of the Study</w:t>
+      </w:r>
+    </w:p>
+    <w:p>
+      <w:pPr>
+        <w:pStyle w:val="ListParagraph"/>
+        <w:numPr>
+          <w:ilvl w:val="1"/>
+          <w:numId w:val="2"/>
+        </w:numPr>
+        <w:spacing w:line="360" w:lineRule="auto"/>
+        <w:rPr>
+          <w:rFonts w:ascii="Times New Roman" w:hAnsi="Times New Roman" w:cs="Times New Roman"/>
+          <w:b/>
+          <w:sz w:val="26"/>
+          <w:szCs w:val="26"/>
+        </w:rPr>
+      </w:pPr>
+      <w:r>
+        <w:rPr>
+          <w:rFonts w:ascii="Times New Roman" w:hAnsi="Times New Roman" w:cs="Times New Roman"/>
+          <w:b/>
+          <w:sz w:val="26"/>
+          <w:szCs w:val="26"/>
+        </w:rPr>
+        <w:t>Organization of the Report</w:t>
+      </w:r>
+    </w:p>
+    <w:p>
+      <w:pPr>
+        <w:pStyle w:val="ListParagraph"/>
+        <w:numPr>
+          <w:ilvl w:val="1"/>
+          <w:numId w:val="2"/>
+        </w:numPr>
+        <w:spacing w:line="360" w:lineRule="auto"/>
+        <w:rPr>
+          <w:rFonts w:ascii="Times New Roman" w:hAnsi="Times New Roman" w:cs="Times New Roman"/>
+          <w:b/>
+          <w:sz w:val="26"/>
+          <w:szCs w:val="26"/>
+        </w:rPr>
+      </w:pPr>
+      <w:r>
+        <w:rPr>
+          <w:rFonts w:ascii="Times New Roman" w:hAnsi="Times New Roman" w:cs="Times New Roman"/>
+          <w:b/>
+          <w:sz w:val="26"/>
+          <w:szCs w:val="26"/>
+        </w:rPr>
+        <w:t>Definition of Terms</w:t>
+      </w:r>
+    </w:p>
+    <w:p>
+      <w:pPr>
+        <w:spacing w:line="360" w:lineRule="auto"/>
+        <w:rPr>
+          <w:rFonts w:ascii="Times New Roman" w:hAnsi="Times New Roman" w:cs="Times New Roman"/>
+          <w:b/>
+          <w:sz w:val="26"/>
+          <w:szCs w:val="26"/>
+        </w:rPr>
+      </w:pPr>
+      <w:r>
+        <w:rPr>
+          <w:rFonts w:ascii="Times New Roman" w:hAnsi="Times New Roman" w:cs="Times New Roman"/>
+          <w:b/>
+          <w:sz w:val="26"/>
+          <w:szCs w:val="26"/>
+        </w:rPr>
+        <w:t>CHAPTER TWO:</w:t>
+      </w:r>
+      <w:r>
+        <w:rPr>
+          <w:rFonts w:ascii="Times New Roman" w:hAnsi="Times New Roman" w:cs="Times New Roman"/>
+          <w:b/>
+          <w:sz w:val="26"/>
+          <w:szCs w:val="26"/>
+        </w:rPr>
+        <w:t xml:space="preserve"> </w:t>
+      </w:r>
+      <w:r>
+        <w:rPr>
+          <w:rFonts w:ascii="Times New Roman" w:hAnsi="Times New Roman" w:cs="Times New Roman"/>
+          <w:b/>
+          <w:sz w:val="26"/>
+          <w:szCs w:val="26"/>
+        </w:rPr>
+        <w:t>LITERATURE REVIEW</w:t>
+      </w:r>
+    </w:p>
+    <w:p>
+      <w:pPr>
+        <w:spacing w:line="240" w:lineRule="auto"/>
+        <w:rPr>
+          <w:rFonts w:ascii="Times New Roman" w:hAnsi="Times New Roman" w:cs="Times New Roman"/>
+          <w:b/>
+          <w:sz w:val="26"/>
+          <w:szCs w:val="26"/>
+        </w:rPr>
+      </w:pPr>
+      <w:r>
+        <w:rPr>
+          <w:rFonts w:ascii="Times New Roman" w:hAnsi="Times New Roman" w:cs="Times New Roman"/>
+          <w:b/>
+          <w:sz w:val="26"/>
+          <w:szCs w:val="26"/>
+        </w:rPr>
+        <w:tab/>
+      </w:r>
+      <w:r>
+        <w:rPr>
+          <w:rFonts w:ascii="Times New Roman" w:hAnsi="Times New Roman" w:cs="Times New Roman"/>
+          <w:b/>
+          <w:sz w:val="26"/>
+          <w:szCs w:val="26"/>
+        </w:rPr>
+        <w:tab/>
+        <w:t>2.1 Overview of Relevant Technology</w:t>
+      </w:r>
+    </w:p>
+    <w:p>
+      <w:pPr>
+        <w:spacing w:line="240" w:lineRule="auto"/>
+        <w:rPr>
+          <w:rFonts w:ascii="Times New Roman" w:hAnsi="Times New Roman" w:cs="Times New Roman"/>
+          <w:b/>
+          <w:sz w:val="26"/>
+          <w:szCs w:val="26"/>
+        </w:rPr>
+      </w:pPr>
+      <w:r>
+        <w:rPr>
+          <w:rFonts w:ascii="Times New Roman" w:hAnsi="Times New Roman" w:cs="Times New Roman"/>
+          <w:b/>
+          <w:sz w:val="26"/>
+          <w:szCs w:val="26"/>
+        </w:rPr>
+        <w:tab/>
+      </w:r>
+      <w:r>
+        <w:rPr>
+          <w:rFonts w:ascii="Times New Roman" w:hAnsi="Times New Roman" w:cs="Times New Roman"/>
+          <w:b/>
+          <w:sz w:val="26"/>
+          <w:szCs w:val="26"/>
+        </w:rPr>
+        <w:tab/>
+        <w:t>2.2 Review of Related Work</w:t>
+      </w:r>
+    </w:p>
+    <w:p>
+      <w:pPr>
+        <w:spacing w:line="360" w:lineRule="auto"/>
+        <w:rPr>
+          <w:rFonts w:ascii="Times New Roman" w:hAnsi="Times New Roman" w:cs="Times New Roman"/>
+          <w:b/>
+          <w:sz w:val="26"/>
+          <w:szCs w:val="26"/>
+        </w:rPr>
+      </w:pPr>
+      <w:r>
+        <w:rPr>
+          <w:rFonts w:ascii="Times New Roman" w:hAnsi="Times New Roman" w:cs="Times New Roman"/>
+          <w:b/>
+          <w:sz w:val="26"/>
+          <w:szCs w:val="26"/>
+        </w:rPr>
+        <w:tab/>
+      </w:r>
+      <w:r>
+        <w:rPr>
+          <w:rFonts w:ascii="Times New Roman" w:hAnsi="Times New Roman" w:cs="Times New Roman"/>
+          <w:b/>
+          <w:sz w:val="26"/>
+          <w:szCs w:val="26"/>
+        </w:rPr>
+        <w:tab/>
+        <w:t>2.3 Summary</w:t>
+      </w:r>
+    </w:p>
+    <w:p>
+      <w:pPr>
+        <w:spacing w:line="360" w:lineRule="auto"/>
+        <w:rPr>
+          <w:rFonts w:ascii="Times New Roman" w:hAnsi="Times New Roman" w:cs="Times New Roman"/>
+          <w:b/>
+          <w:sz w:val="26"/>
+          <w:szCs w:val="26"/>
+        </w:rPr>
+      </w:pPr>
+      <w:r>
+        <w:rPr>
+          <w:rFonts w:ascii="Times New Roman" w:hAnsi="Times New Roman" w:cs="Times New Roman"/>
+          <w:b/>
+          <w:sz w:val="26"/>
+          <w:szCs w:val="26"/>
+        </w:rPr>
+        <w:t>CHAPTER THREE:</w:t>
+      </w:r>
+      <w:r>
+        <w:rPr>
+          <w:rFonts w:ascii="Times New Roman" w:hAnsi="Times New Roman" w:cs="Times New Roman"/>
+          <w:b/>
+          <w:sz w:val="26"/>
+          <w:szCs w:val="26"/>
+        </w:rPr>
+        <w:t xml:space="preserve"> </w:t>
+      </w:r>
+      <w:r>
+        <w:rPr>
+          <w:rFonts w:ascii="Times New Roman" w:hAnsi="Times New Roman" w:cs="Times New Roman"/>
+          <w:b/>
+          <w:sz w:val="26"/>
+          <w:szCs w:val="26"/>
+        </w:rPr>
+        <w:t>METHODOLOGY</w:t>
+      </w:r>
+      <w:r>
+        <w:rPr>
+          <w:rFonts w:ascii="Times New Roman" w:hAnsi="Times New Roman" w:cs="Times New Roman"/>
+          <w:b/>
+          <w:sz w:val="26"/>
+          <w:szCs w:val="26"/>
+        </w:rPr>
+        <w:tab/>
+      </w:r>
+      <w:r>
+        <w:rPr>
+          <w:rFonts w:ascii="Times New Roman" w:hAnsi="Times New Roman" w:cs="Times New Roman"/>
+          <w:b/>
+          <w:sz w:val="26"/>
+          <w:szCs w:val="26"/>
+        </w:rPr>
+        <w:tab/>
+      </w:r>
+      <w:r>
+        <w:rPr>
+          <w:rFonts w:ascii="Times New Roman" w:hAnsi="Times New Roman" w:cs="Times New Roman"/>
+          <w:b/>
+          <w:sz w:val="26"/>
+          <w:szCs w:val="26"/>
+        </w:rPr>
+        <w:tab/>
+      </w:r>
+      <w:r>
+        <w:rPr>
+          <w:rFonts w:ascii="Times New Roman" w:hAnsi="Times New Roman" w:cs="Times New Roman"/>
+          <w:b/>
+          <w:sz w:val="26"/>
+          <w:szCs w:val="26"/>
+        </w:rPr>
+        <w:tab/>
+      </w:r>
+      <w:r>
+        <w:rPr>
+          <w:rFonts w:ascii="Times New Roman" w:hAnsi="Times New Roman" w:cs="Times New Roman"/>
+          <w:b/>
+          <w:sz w:val="26"/>
+          <w:szCs w:val="26"/>
+        </w:rPr>
+        <w:tab/>
+      </w:r>
+      <w:r>
+        <w:rPr>
+          <w:rFonts w:ascii="Times New Roman" w:hAnsi="Times New Roman" w:cs="Times New Roman"/>
+          <w:b/>
+          <w:sz w:val="26"/>
+          <w:szCs w:val="26"/>
+        </w:rPr>
+        <w:tab/>
+      </w:r>
+    </w:p>
+    <w:p>
+      <w:pPr>
+        <w:spacing w:line="360" w:lineRule="auto"/>
+        <w:ind w:left="720" w:firstLine="720"/>
+        <w:rPr>
+          <w:rFonts w:ascii="Times New Roman" w:hAnsi="Times New Roman" w:cs="Times New Roman"/>
+          <w:b/>
+          <w:sz w:val="26"/>
+          <w:szCs w:val="26"/>
+        </w:rPr>
+      </w:pPr>
+      <w:r>
+        <w:rPr>
+          <w:rFonts w:ascii="Times New Roman" w:hAnsi="Times New Roman" w:cs="Times New Roman"/>
+          <w:b/>
+          <w:sz w:val="26"/>
+          <w:szCs w:val="26"/>
+        </w:rPr>
+        <w:t xml:space="preserve">3.1 Design Consideration </w:t>
+      </w:r>
+    </w:p>
+    <w:p>
+      <w:pPr>
+        <w:spacing w:line="360" w:lineRule="auto"/>
+        <w:ind w:left="720" w:firstLine="720"/>
+        <w:rPr>
+          <w:rFonts w:ascii="Times New Roman" w:hAnsi="Times New Roman" w:cs="Times New Roman"/>
+          <w:b/>
+          <w:sz w:val="26"/>
+          <w:szCs w:val="26"/>
+        </w:rPr>
+      </w:pPr>
+      <w:r>
+        <w:rPr>
+          <w:rFonts w:ascii="Times New Roman" w:hAnsi="Times New Roman" w:cs="Times New Roman"/>
+          <w:b/>
+          <w:sz w:val="26"/>
+          <w:szCs w:val="26"/>
+        </w:rPr>
+        <w:t xml:space="preserve">3.2 Summary of project methodology  </w:t>
+      </w:r>
+    </w:p>
+    <w:p>
+      <w:pPr>
+        <w:spacing w:line="360" w:lineRule="auto"/>
+        <w:ind w:left="720" w:firstLine="720"/>
+        <w:rPr>
+          <w:rFonts w:ascii="Times New Roman" w:hAnsi="Times New Roman" w:cs="Times New Roman"/>
+          <w:b/>
+          <w:sz w:val="26"/>
+          <w:szCs w:val="26"/>
+        </w:rPr>
+      </w:pPr>
+      <w:r>
+        <w:rPr>
+          <w:rFonts w:ascii="Times New Roman" w:hAnsi="Times New Roman" w:cs="Times New Roman"/>
+          <w:b/>
+          <w:sz w:val="26"/>
+          <w:szCs w:val="26"/>
+        </w:rPr>
+        <w:lastRenderedPageBreak/>
+        <w:t xml:space="preserve">3.3 Data Source/Collection </w:t>
+      </w:r>
+    </w:p>
+    <w:p>
+      <w:pPr>
+        <w:spacing w:line="360" w:lineRule="auto"/>
+        <w:ind w:left="720" w:firstLine="720"/>
+        <w:rPr>
+          <w:rFonts w:ascii="Times New Roman" w:hAnsi="Times New Roman" w:cs="Times New Roman"/>
+          <w:b/>
+          <w:sz w:val="26"/>
+          <w:szCs w:val="26"/>
+        </w:rPr>
+      </w:pPr>
+      <w:r>
+        <w:rPr>
+          <w:rFonts w:ascii="Times New Roman" w:hAnsi="Times New Roman" w:cs="Times New Roman"/>
+          <w:b/>
+          <w:sz w:val="26"/>
+          <w:szCs w:val="26"/>
+        </w:rPr>
+        <w:t xml:space="preserve">3.4 Hardware Requirement  </w:t>
+      </w:r>
+      <w:bookmarkStart w:id="0" w:name="_GoBack"/>
+      <w:bookmarkEnd w:id="0"/>
+    </w:p>
+    <w:p>
+      <w:pPr>
+        <w:spacing w:line="360" w:lineRule="auto"/>
+        <w:ind w:left="720" w:firstLine="720"/>
+        <w:rPr>
+          <w:rFonts w:ascii="Times New Roman" w:hAnsi="Times New Roman" w:cs="Times New Roman"/>
+          <w:b/>
+          <w:sz w:val="26"/>
+          <w:szCs w:val="26"/>
+        </w:rPr>
+      </w:pPr>
+      <w:r>
+        <w:rPr>
+          <w:rFonts w:ascii="Times New Roman" w:hAnsi="Times New Roman" w:cs="Times New Roman"/>
+          <w:b/>
+          <w:sz w:val="26"/>
+          <w:szCs w:val="26"/>
+        </w:rPr>
+        <w:t xml:space="preserve">3.5 Software Requirement </w:t>
+      </w:r>
+    </w:p>
+    <w:p>
+      <w:pPr>
+        <w:spacing w:line="360" w:lineRule="auto"/>
+        <w:ind w:left="720" w:firstLine="720"/>
+        <w:rPr>
+          <w:rFonts w:ascii="Times New Roman" w:hAnsi="Times New Roman" w:cs="Times New Roman"/>
+          <w:b/>
+          <w:sz w:val="26"/>
+          <w:szCs w:val="26"/>
+        </w:rPr>
+      </w:pPr>
+      <w:r>
+        <w:rPr>
+          <w:rFonts w:ascii="Times New Roman" w:hAnsi="Times New Roman" w:cs="Times New Roman"/>
+          <w:b/>
+          <w:sz w:val="26"/>
+          <w:szCs w:val="26"/>
+        </w:rPr>
+        <w:t xml:space="preserve">3.6 Design Architecture </w:t>
+      </w:r>
+    </w:p>
+    <w:p>
+      <w:pPr>
+        <w:spacing w:line="360" w:lineRule="auto"/>
+        <w:ind w:left="720" w:firstLine="720"/>
+        <w:rPr>
+          <w:rFonts w:ascii="Times New Roman" w:hAnsi="Times New Roman" w:cs="Times New Roman"/>
+          <w:b/>
+          <w:sz w:val="26"/>
+          <w:szCs w:val="26"/>
+        </w:rPr>
+      </w:pPr>
+      <w:r>
+        <w:rPr>
+          <w:rFonts w:ascii="Times New Roman" w:hAnsi="Times New Roman" w:cs="Times New Roman"/>
+          <w:b/>
+          <w:sz w:val="26"/>
+          <w:szCs w:val="26"/>
+        </w:rPr>
+        <w:t xml:space="preserve">3.7 Block diagram of proposed system </w:t>
+      </w:r>
+    </w:p>
+    <w:p>
+      <w:pPr>
+        <w:spacing w:line="360" w:lineRule="auto"/>
+        <w:ind w:left="720" w:firstLine="720"/>
+        <w:rPr>
+          <w:rFonts w:ascii="Times New Roman" w:hAnsi="Times New Roman" w:cs="Times New Roman"/>
+          <w:b/>
+          <w:sz w:val="26"/>
+          <w:szCs w:val="26"/>
+        </w:rPr>
+      </w:pPr>
+      <w:r>
+        <w:rPr>
+          <w:rFonts w:ascii="Times New Roman" w:hAnsi="Times New Roman" w:cs="Times New Roman"/>
+          <w:b/>
+          <w:sz w:val="26"/>
+          <w:szCs w:val="26"/>
+        </w:rPr>
+        <w:t xml:space="preserve">3.8 Detailed Design of each subsystem </w:t>
       </w:r>
     </w:p>
     <w:p>
@@ -1542,7 +1804,7 @@
           <w:sz w:val="26"/>
           <w:szCs w:val="26"/>
         </w:rPr>
-        <w:t>Speed</w:t>
+        <w:t>Implementation Procedures</w:t>
       </w:r>
     </w:p>
     <w:p>
@@ -1567,11 +1829,16 @@
           <w:sz w:val="26"/>
           <w:szCs w:val="26"/>
         </w:rPr>
-        <w:t xml:space="preserve"> Bottlenecks</w:t>
+        <w:t xml:space="preserve"> Development</w:t>
       </w:r>
     </w:p>
     <w:p>
       <w:pPr>
+        <w:pStyle w:val="ListParagraph"/>
+        <w:numPr>
+          <w:ilvl w:val="2"/>
+          <w:numId w:val="19"/>
+        </w:numPr>
         <w:spacing w:line="360" w:lineRule="auto"/>
         <w:rPr>
           <w:rFonts w:ascii="Times New Roman" w:hAnsi="Times New Roman" w:cs="Times New Roman"/>
@@ -1587,6 +1854,69 @@
           <w:sz w:val="26"/>
           <w:szCs w:val="26"/>
         </w:rPr>
+        <w:t>Coding</w:t>
+      </w:r>
+    </w:p>
+    <w:p>
+      <w:pPr>
+        <w:pStyle w:val="ListParagraph"/>
+        <w:numPr>
+          <w:ilvl w:val="2"/>
+          <w:numId w:val="19"/>
+        </w:numPr>
+        <w:spacing w:line="360" w:lineRule="auto"/>
+        <w:rPr>
+          <w:rFonts w:ascii="Times New Roman" w:hAnsi="Times New Roman" w:cs="Times New Roman"/>
+          <w:b/>
+          <w:sz w:val="26"/>
+          <w:szCs w:val="26"/>
+        </w:rPr>
+      </w:pPr>
+      <w:r>
+        <w:rPr>
+          <w:rFonts w:ascii="Times New Roman" w:hAnsi="Times New Roman" w:cs="Times New Roman"/>
+          <w:b/>
+          <w:sz w:val="26"/>
+          <w:szCs w:val="26"/>
+        </w:rPr>
+        <w:t>Wiring</w:t>
+      </w:r>
+      <w:r>
+        <w:rPr>
+          <w:rFonts w:ascii="Times New Roman" w:hAnsi="Times New Roman" w:cs="Times New Roman"/>
+          <w:b/>
+          <w:sz w:val="26"/>
+          <w:szCs w:val="26"/>
+        </w:rPr>
+        <w:t xml:space="preserve"> </w:t>
+      </w:r>
+      <w:r>
+        <w:rPr>
+          <w:rFonts w:ascii="Times New Roman" w:hAnsi="Times New Roman" w:cs="Times New Roman"/>
+          <w:b/>
+          <w:sz w:val="26"/>
+          <w:szCs w:val="26"/>
+        </w:rPr>
+        <w:t>/ Assembly</w:t>
+      </w:r>
+    </w:p>
+    <w:p>
+      <w:pPr>
+        <w:spacing w:line="360" w:lineRule="auto"/>
+        <w:rPr>
+          <w:rFonts w:ascii="Times New Roman" w:hAnsi="Times New Roman" w:cs="Times New Roman"/>
+          <w:b/>
+          <w:sz w:val="26"/>
+          <w:szCs w:val="26"/>
+        </w:rPr>
+      </w:pPr>
+      <w:r>
+        <w:rPr>
+          <w:rFonts w:ascii="Times New Roman" w:hAnsi="Times New Roman" w:cs="Times New Roman"/>
+          <w:b/>
+          <w:sz w:val="26"/>
+          <w:szCs w:val="26"/>
+        </w:rPr>
         <w:t>CHAPTER FIVE:</w:t>
       </w:r>
       <w:r>
@@ -1624,6 +1954,87 @@
           <w:szCs w:val="26"/>
         </w:rPr>
         <w:tab/>
+      </w:r>
+    </w:p>
+    <w:p>
+      <w:pPr>
+        <w:spacing w:line="360" w:lineRule="auto"/>
+        <w:ind w:left="720" w:firstLine="720"/>
+        <w:rPr>
+          <w:rFonts w:ascii="Times New Roman" w:hAnsi="Times New Roman" w:cs="Times New Roman"/>
+          <w:b/>
+          <w:sz w:val="26"/>
+          <w:szCs w:val="26"/>
+        </w:rPr>
+      </w:pPr>
+      <w:r>
+        <w:rPr>
+          <w:rFonts w:ascii="Times New Roman" w:hAnsi="Times New Roman" w:cs="Times New Roman"/>
+          <w:b/>
+          <w:sz w:val="26"/>
+          <w:szCs w:val="26"/>
+        </w:rPr>
+        <w:t>5.1 Conclusion</w:t>
+      </w:r>
+    </w:p>
+    <w:p>
+      <w:pPr>
+        <w:spacing w:line="360" w:lineRule="auto"/>
+        <w:ind w:left="720" w:firstLine="720"/>
+        <w:rPr>
+          <w:rFonts w:ascii="Times New Roman" w:hAnsi="Times New Roman" w:cs="Times New Roman"/>
+          <w:b/>
+          <w:sz w:val="26"/>
+          <w:szCs w:val="26"/>
+        </w:rPr>
+      </w:pPr>
+      <w:r>
+        <w:rPr>
+          <w:rFonts w:ascii="Times New Roman" w:hAnsi="Times New Roman" w:cs="Times New Roman"/>
+          <w:b/>
+          <w:sz w:val="26"/>
+          <w:szCs w:val="26"/>
+        </w:rPr>
+        <w:t>5.2 Problem Encountered/Limitations</w:t>
+      </w:r>
+    </w:p>
+    <w:p>
+      <w:pPr>
+        <w:spacing w:line="360" w:lineRule="auto"/>
+        <w:ind w:left="720" w:firstLine="720"/>
+        <w:rPr>
+          <w:rFonts w:ascii="Times New Roman" w:hAnsi="Times New Roman" w:cs="Times New Roman"/>
+          <w:b/>
+          <w:sz w:val="26"/>
+          <w:szCs w:val="26"/>
+        </w:rPr>
+      </w:pPr>
+      <w:r>
+        <w:rPr>
+          <w:rFonts w:ascii="Times New Roman" w:hAnsi="Times New Roman" w:cs="Times New Roman"/>
+          <w:b/>
+          <w:sz w:val="26"/>
+          <w:szCs w:val="26"/>
+        </w:rPr>
+        <w:t xml:space="preserve">5.3 </w:t>
+      </w:r>
+      <w:r>
+        <w:rPr>
+          <w:rFonts w:ascii="Times New Roman" w:hAnsi="Times New Roman" w:cs="Times New Roman"/>
+          <w:b/>
+          <w:sz w:val="26"/>
+          <w:szCs w:val="26"/>
+        </w:rPr>
+        <w:t>Recommendations</w:t>
+      </w:r>
+      <w:r>
+        <w:rPr>
+          <w:rFonts w:ascii="Times New Roman" w:hAnsi="Times New Roman" w:cs="Times New Roman"/>
+          <w:b/>
+          <w:sz w:val="26"/>
+          <w:szCs w:val="26"/>
+        </w:rPr>
+        <w:t xml:space="preserve"> for future work</w:t>
       </w:r>
     </w:p>
     <w:p>
@@ -1882,6 +2293,92 @@
     </w:lvl>
   </w:abstractNum>
   <w:abstractNum w:abstractNumId="1" w15:restartNumberingAfterBreak="0">
+    <w:nsid w:val="07573918"/>
+    <w:multiLevelType w:val="hybridMultilevel"/>
+    <w:tmpl w:val="2392256E"/>
+    <w:lvl w:ilvl="0" w:tplc="0409000F">
+      <w:start w:val="1"/>
+      <w:numFmt w:val="decimal"/>
+      <w:lvlText w:val="%1."/>
+      <w:lvlJc w:val="left"/>
+      <w:pPr>
+        <w:ind w:left="5040" w:hanging="360"/>
+      </w:pPr>
+    </w:lvl>
+    <w:lvl w:ilvl="1" w:tplc="04090019" w:tentative="1">
+      <w:start w:val="1"/>
+      <w:numFmt w:val="lowerLetter"/>
+      <w:lvlText w:val="%2."/>
+      <w:lvlJc w:val="left"/>
+      <w:pPr>
+        <w:ind w:left="5760" w:hanging="360"/>
+      </w:pPr>
+    </w:lvl>
+    <w:lvl w:ilvl="2" w:tplc="0409001B" w:tentative="1">
+      <w:start w:val="1"/>
+      <w:numFmt w:val="lowerRoman"/>
+      <w:lvlText w:val="%3."/>
+      <w:lvlJc w:val="right"/>
+      <w:pPr>
+        <w:ind w:left="6480" w:hanging="180"/>
+      </w:pPr>
+    </w:lvl>
+    <w:lvl w:ilvl="3" w:tplc="0409000F" w:tentative="1">
+      <w:start w:val="1"/>
+      <w:numFmt w:val="decimal"/>
+      <w:lvlText w:val="%4."/>
+      <w:lvlJc w:val="left"/>
+      <w:pPr>
+        <w:ind w:left="7200" w:hanging="360"/>
+      </w:pPr>
+    </w:lvl>
+    <w:lvl w:ilvl="4" w:tplc="04090019" w:tentative="1">
+      <w:start w:val="1"/>
+      <w:numFmt w:val="lowerLetter"/>
+      <w:lvlText w:val="%5."/>
+      <w:lvlJc w:val="left"/>
+      <w:pPr>
+        <w:ind w:left="7920" w:hanging="360"/>
+      </w:pPr>
+    </w:lvl>
+    <w:lvl w:ilvl="5" w:tplc="0409001B" w:tentative="1">
+      <w:start w:val="1"/>
+      <w:numFmt w:val="lowerRoman"/>
+      <w:lvlText w:val="%6."/>
+      <w:lvlJc w:val="right"/>
+      <w:pPr>
+        <w:ind w:left="8640" w:hanging="180"/>
+      </w:pPr>
+    </w:lvl>
+    <w:lvl w:ilvl="6" w:tplc="0409000F" w:tentative="1">
+      <w:start w:val="1"/>
+      <w:numFmt w:val="decimal"/>
+      <w:lvlText w:val="%7."/>
+      <w:lvlJc w:val="left"/>
+      <w:pPr>
+        <w:ind w:left="9360" w:hanging="360"/>
+      </w:pPr>
+    </w:lvl>
+    <w:lvl w:ilvl="7" w:tplc="04090019" w:tentative="1">
+      <w:start w:val="1"/>
+      <w:numFmt w:val="lowerLetter"/>
+      <w:lvlText w:val="%8."/>
+      <w:lvlJc w:val="left"/>
+      <w:pPr>
+        <w:ind w:left="10080" w:hanging="360"/>
+      </w:pPr>
+    </w:lvl>
+    <w:lvl w:ilvl="8" w:tplc="0409001B" w:tentative="1">
+      <w:start w:val="1"/>
+      <w:numFmt w:val="lowerRoman"/>
+      <w:lvlText w:val="%9."/>
+      <w:lvlJc w:val="right"/>
+      <w:pPr>
+        <w:ind w:left="10800" w:hanging="180"/>
+      </w:pPr>
+    </w:lvl>
+  </w:abstractNum>
+  <w:abstractNum w:abstractNumId="2" w15:restartNumberingAfterBreak="0">
     <w:nsid w:val="0DEC565F"/>
     <w:multiLevelType w:val="hybridMultilevel"/>
     <w:tmpl w:val="66C2AAE6"/>
@@ -1994,7 +2491,7 @@
       </w:rPr>
     </w:lvl>
   </w:abstractNum>
-  <w:abstractNum w:abstractNumId="2" w15:restartNumberingAfterBreak="0">
+  <w:abstractNum w:abstractNumId="3" w15:restartNumberingAfterBreak="0">
     <w:nsid w:val="127E155F"/>
     <w:multiLevelType w:val="hybridMultilevel"/>
     <w:tmpl w:val="0E96D75A"/>
@@ -2010,7 +2507,7 @@
         <w:rFonts w:hint="default"/>
       </w:rPr>
     </w:lvl>
-    <w:lvl w:ilvl="1" w:tplc="04090019" w:tentative="1">
+    <w:lvl w:ilvl="1" w:tplc="04090019">
       <w:start w:val="1"/>
       <w:numFmt w:val="lowerLetter"/>
       <w:lvlText w:val="%2."/>
@@ -2083,7 +2580,7 @@
       </w:pPr>
     </w:lvl>
   </w:abstractNum>
-  <w:abstractNum w:abstractNumId="3" w15:restartNumberingAfterBreak="0">
+  <w:abstractNum w:abstractNumId="4" w15:restartNumberingAfterBreak="0">
     <w:nsid w:val="134620FC"/>
     <w:multiLevelType w:val="multilevel"/>
     <w:tmpl w:val="9052FC72"/>
@@ -2196,7 +2693,7 @@
       </w:rPr>
     </w:lvl>
   </w:abstractNum>
-  <w:abstractNum w:abstractNumId="4" w15:restartNumberingAfterBreak="0">
+  <w:abstractNum w:abstractNumId="5" w15:restartNumberingAfterBreak="0">
     <w:nsid w:val="189A771D"/>
     <w:multiLevelType w:val="hybridMultilevel"/>
     <w:tmpl w:val="E71C9A7A"/>
@@ -2285,7 +2782,7 @@
       </w:pPr>
     </w:lvl>
   </w:abstractNum>
-  <w:abstractNum w:abstractNumId="5" w15:restartNumberingAfterBreak="0">
+  <w:abstractNum w:abstractNumId="6" w15:restartNumberingAfterBreak="0">
     <w:nsid w:val="2BFF0BF8"/>
     <w:multiLevelType w:val="multilevel"/>
     <w:tmpl w:val="9052FC72"/>
@@ -2398,7 +2895,7 @@
       </w:rPr>
     </w:lvl>
   </w:abstractNum>
-  <w:abstractNum w:abstractNumId="6" w15:restartNumberingAfterBreak="0">
+  <w:abstractNum w:abstractNumId="7" w15:restartNumberingAfterBreak="0">
     <w:nsid w:val="301260AA"/>
     <w:multiLevelType w:val="multilevel"/>
     <w:tmpl w:val="9052FC72"/>
@@ -2511,7 +3008,93 @@
       </w:rPr>
     </w:lvl>
   </w:abstractNum>
-  <w:abstractNum w:abstractNumId="7" w15:restartNumberingAfterBreak="0">
+  <w:abstractNum w:abstractNumId="8" w15:restartNumberingAfterBreak="0">
+    <w:nsid w:val="360F2BCC"/>
+    <w:multiLevelType w:val="hybridMultilevel"/>
+    <w:tmpl w:val="C630BA12"/>
+    <w:lvl w:ilvl="0" w:tplc="0409000F">
+      <w:start w:val="1"/>
+      <w:numFmt w:val="decimal"/>
+      <w:lvlText w:val="%1."/>
+      <w:lvlJc w:val="left"/>
+      <w:pPr>
+        <w:ind w:left="1451" w:hanging="360"/>
+      </w:pPr>
+    </w:lvl>
+    <w:lvl w:ilvl="1" w:tplc="04090019" w:tentative="1">
+      <w:start w:val="1"/>
+      <w:numFmt w:val="lowerLetter"/>
+      <w:lvlText w:val="%2."/>
+      <w:lvlJc w:val="left"/>
+      <w:pPr>
+        <w:ind w:left="2171" w:hanging="360"/>
+      </w:pPr>
+    </w:lvl>
+    <w:lvl w:ilvl="2" w:tplc="0409001B" w:tentative="1">
+      <w:start w:val="1"/>
+      <w:numFmt w:val="lowerRoman"/>
+      <w:lvlText w:val="%3."/>
+      <w:lvlJc w:val="right"/>
+      <w:pPr>
+        <w:ind w:left="2891" w:hanging="180"/>
+      </w:pPr>
+    </w:lvl>
+    <w:lvl w:ilvl="3" w:tplc="0409000F" w:tentative="1">
+      <w:start w:val="1"/>
+      <w:numFmt w:val="decimal"/>
+      <w:lvlText w:val="%4."/>
+      <w:lvlJc w:val="left"/>
+      <w:pPr>
+        <w:ind w:left="3611" w:hanging="360"/>
+      </w:pPr>
+    </w:lvl>
+    <w:lvl w:ilvl="4" w:tplc="04090019" w:tentative="1">
+      <w:start w:val="1"/>
+      <w:numFmt w:val="lowerLetter"/>
+      <w:lvlText w:val="%5."/>
+      <w:lvlJc w:val="left"/>
+      <w:pPr>
+        <w:ind w:left="4331" w:hanging="360"/>
+      </w:pPr>
+    </w:lvl>
+    <w:lvl w:ilvl="5" w:tplc="0409001B" w:tentative="1">
+      <w:start w:val="1"/>
+      <w:numFmt w:val="lowerRoman"/>
+      <w:lvlText w:val="%6."/>
+      <w:lvlJc w:val="right"/>
+      <w:pPr>
+        <w:ind w:left="5051" w:hanging="180"/>
+      </w:pPr>
+    </w:lvl>
+    <w:lvl w:ilvl="6" w:tplc="0409000F" w:tentative="1">
+      <w:start w:val="1"/>
+      <w:numFmt w:val="decimal"/>
+      <w:lvlText w:val="%7."/>
+      <w:lvlJc w:val="left"/>
+      <w:pPr>
+        <w:ind w:left="5771" w:hanging="360"/>
+      </w:pPr>
+    </w:lvl>
+    <w:lvl w:ilvl="7" w:tplc="04090019" w:tentative="1">
+      <w:start w:val="1"/>
+      <w:numFmt w:val="lowerLetter"/>
+      <w:lvlText w:val="%8."/>
+      <w:lvlJc w:val="left"/>
+      <w:pPr>
+        <w:ind w:left="6491" w:hanging="360"/>
+      </w:pPr>
+    </w:lvl>
+    <w:lvl w:ilvl="8" w:tplc="0409001B" w:tentative="1">
+      <w:start w:val="1"/>
+      <w:numFmt w:val="lowerRoman"/>
+      <w:lvlText w:val="%9."/>
+      <w:lvlJc w:val="right"/>
+      <w:pPr>
+        <w:ind w:left="7211" w:hanging="180"/>
+      </w:pPr>
+    </w:lvl>
+  </w:abstractNum>
+  <w:abstractNum w:abstractNumId="9" w15:restartNumberingAfterBreak="0">
     <w:nsid w:val="3B2D70C3"/>
     <w:multiLevelType w:val="multilevel"/>
     <w:tmpl w:val="9052FC72"/>
@@ -2624,7 +3207,7 @@
       </w:rPr>
     </w:lvl>
   </w:abstractNum>
-  <w:abstractNum w:abstractNumId="8" w15:restartNumberingAfterBreak="0">
+  <w:abstractNum w:abstractNumId="10" w15:restartNumberingAfterBreak="0">
     <w:nsid w:val="40024F93"/>
     <w:multiLevelType w:val="hybridMultilevel"/>
     <w:tmpl w:val="FF68ED32"/>
@@ -2710,7 +3293,7 @@
       </w:pPr>
     </w:lvl>
   </w:abstractNum>
-  <w:abstractNum w:abstractNumId="9" w15:restartNumberingAfterBreak="0">
+  <w:abstractNum w:abstractNumId="11" w15:restartNumberingAfterBreak="0">
     <w:nsid w:val="5D1C40DB"/>
     <w:multiLevelType w:val="multilevel"/>
     <w:tmpl w:val="98A44880"/>
@@ -2823,7 +3406,7 @@
       </w:rPr>
     </w:lvl>
   </w:abstractNum>
-  <w:abstractNum w:abstractNumId="10" w15:restartNumberingAfterBreak="0">
+  <w:abstractNum w:abstractNumId="12" w15:restartNumberingAfterBreak="0">
     <w:nsid w:val="5DF67521"/>
     <w:multiLevelType w:val="multilevel"/>
     <w:tmpl w:val="6914C61E"/>
@@ -2936,7 +3519,7 @@
       </w:rPr>
     </w:lvl>
   </w:abstractNum>
-  <w:abstractNum w:abstractNumId="11" w15:restartNumberingAfterBreak="0">
+  <w:abstractNum w:abstractNumId="13" w15:restartNumberingAfterBreak="0">
     <w:nsid w:val="616938FC"/>
     <w:multiLevelType w:val="multilevel"/>
     <w:tmpl w:val="9052FC72"/>
@@ -3049,7 +3632,7 @@
       </w:rPr>
     </w:lvl>
   </w:abstractNum>
-  <w:abstractNum w:abstractNumId="12" w15:restartNumberingAfterBreak="0">
+  <w:abstractNum w:abstractNumId="14" w15:restartNumberingAfterBreak="0">
     <w:nsid w:val="62FE074F"/>
     <w:multiLevelType w:val="multilevel"/>
     <w:tmpl w:val="9052FC72"/>
@@ -3162,7 +3745,7 @@
       </w:rPr>
     </w:lvl>
   </w:abstractNum>
-  <w:abstractNum w:abstractNumId="13" w15:restartNumberingAfterBreak="0">
+  <w:abstractNum w:abstractNumId="15" w15:restartNumberingAfterBreak="0">
     <w:nsid w:val="63D64BF6"/>
     <w:multiLevelType w:val="multilevel"/>
     <w:tmpl w:val="9052FC72"/>
@@ -3275,7 +3858,7 @@
       </w:rPr>
     </w:lvl>
   </w:abstractNum>
-  <w:abstractNum w:abstractNumId="14" w15:restartNumberingAfterBreak="0">
+  <w:abstractNum w:abstractNumId="16" w15:restartNumberingAfterBreak="0">
     <w:nsid w:val="69D30FE6"/>
     <w:multiLevelType w:val="multilevel"/>
     <w:tmpl w:val="98A44880"/>
@@ -3388,7 +3971,120 @@
       </w:rPr>
     </w:lvl>
   </w:abstractNum>
-  <w:abstractNum w:abstractNumId="15" w15:restartNumberingAfterBreak="0">
+  <w:abstractNum w:abstractNumId="17" w15:restartNumberingAfterBreak="0">
+    <w:nsid w:val="70D204BA"/>
+    <w:multiLevelType w:val="multilevel"/>
+    <w:tmpl w:val="171876A4"/>
+    <w:lvl w:ilvl="0">
+      <w:start w:val="4"/>
+      <w:numFmt w:val="decimal"/>
+      <w:lvlText w:val="%1"/>
+      <w:lvlJc w:val="left"/>
+      <w:pPr>
+        <w:ind w:left="525" w:hanging="525"/>
+      </w:pPr>
+      <w:rPr>
+        <w:rFonts w:hint="default"/>
+      </w:rPr>
+    </w:lvl>
+    <w:lvl w:ilvl="1">
+      <w:start w:val="2"/>
+      <w:numFmt w:val="decimal"/>
+      <w:lvlText w:val="%1.%2"/>
+      <w:lvlJc w:val="left"/>
+      <w:pPr>
+        <w:ind w:left="1605" w:hanging="525"/>
+      </w:pPr>
+      <w:rPr>
+        <w:rFonts w:hint="default"/>
+      </w:rPr>
+    </w:lvl>
+    <w:lvl w:ilvl="2">
+      <w:start w:val="1"/>
+      <w:numFmt w:val="decimal"/>
+      <w:lvlText w:val="%1.%2.%3"/>
+      <w:lvlJc w:val="left"/>
+      <w:pPr>
+        <w:ind w:left="2880" w:hanging="720"/>
+      </w:pPr>
+      <w:rPr>
+        <w:rFonts w:hint="default"/>
+      </w:rPr>
+    </w:lvl>
+    <w:lvl w:ilvl="3">
+      <w:start w:val="1"/>
+      <w:numFmt w:val="decimal"/>
+      <w:lvlText w:val="%1.%2.%3.%4"/>
+      <w:lvlJc w:val="left"/>
+      <w:pPr>
+        <w:ind w:left="3960" w:hanging="720"/>
+      </w:pPr>
+      <w:rPr>
+        <w:rFonts w:hint="default"/>
+      </w:rPr>
+    </w:lvl>
+    <w:lvl w:ilvl="4">
+      <w:start w:val="1"/>
+      <w:numFmt w:val="decimal"/>
+      <w:lvlText w:val="%1.%2.%3.%4.%5"/>
+      <w:lvlJc w:val="left"/>
+      <w:pPr>
+        <w:ind w:left="5400" w:hanging="1080"/>
+      </w:pPr>
+      <w:rPr>
+        <w:rFonts w:hint="default"/>
+      </w:rPr>
+    </w:lvl>
+    <w:lvl w:ilvl="5">
+      <w:start w:val="1"/>
+      <w:numFmt w:val="decimal"/>
+      <w:lvlText w:val="%1.%2.%3.%4.%5.%6"/>
+      <w:lvlJc w:val="left"/>
+      <w:pPr>
+        <w:ind w:left="6840" w:hanging="1440"/>
+      </w:pPr>
+      <w:rPr>
+        <w:rFonts w:hint="default"/>
+      </w:rPr>
+    </w:lvl>
+    <w:lvl w:ilvl="6">
+      <w:start w:val="1"/>
+      <w:numFmt w:val="decimal"/>
+      <w:lvlText w:val="%1.%2.%3.%4.%5.%6.%7"/>
+      <w:lvlJc w:val="left"/>
+      <w:pPr>
+        <w:ind w:left="7920" w:hanging="1440"/>
+      </w:pPr>
+      <w:rPr>
+        <w:rFonts w:hint="default"/>
+      </w:rPr>
+    </w:lvl>
+    <w:lvl w:ilvl="7">
+      <w:start w:val="1"/>
+      <w:numFmt w:val="decimal"/>
+      <w:lvlText w:val="%1.%2.%3.%4.%5.%6.%7.%8"/>
+      <w:lvlJc w:val="left"/>
+      <w:pPr>
+        <w:ind w:left="9360" w:hanging="1800"/>
+      </w:pPr>
+      <w:rPr>
+        <w:rFonts w:hint="default"/>
+      </w:rPr>
+    </w:lvl>
+    <w:lvl w:ilvl="8">
+      <w:start w:val="1"/>
+      <w:numFmt w:val="decimal"/>
+      <w:lvlText w:val="%1.%2.%3.%4.%5.%6.%7.%8.%9"/>
+      <w:lvlJc w:val="left"/>
+      <w:pPr>
+        <w:ind w:left="10440" w:hanging="1800"/>
+      </w:pPr>
+      <w:rPr>
+        <w:rFonts w:hint="default"/>
+      </w:rPr>
+    </w:lvl>
+  </w:abstractNum>
+  <w:abstractNum w:abstractNumId="18" w15:restartNumberingAfterBreak="0">
     <w:nsid w:val="766147E0"/>
     <w:multiLevelType w:val="multilevel"/>
     <w:tmpl w:val="62BADFAE"/>
@@ -3502,52 +4198,61 @@
     </w:lvl>
   </w:abstractNum>
   <w:num w:numId="1">
-    <w:abstractNumId w:val="1"/>
+    <w:abstractNumId w:val="2"/>
   </w:num>
   <w:num w:numId="2">
+    <w:abstractNumId w:val="11"/>
+  </w:num>
+  <w:num w:numId="3">
+    <w:abstractNumId w:val="16"/>
+  </w:num>
+  <w:num w:numId="4">
+    <w:abstractNumId w:val="6"/>
+  </w:num>
+  <w:num w:numId="5">
+    <w:abstractNumId w:val="7"/>
+  </w:num>
+  <w:num w:numId="6">
+    <w:abstractNumId w:val="13"/>
+  </w:num>
+  <w:num w:numId="7">
     <w:abstractNumId w:val="9"/>
   </w:num>
-  <w:num w:numId="3">
-    <w:abstractNumId w:val="14"/>
-  </w:num>
-  <w:num w:numId="4">
-    <w:abstractNumId w:val="5"/>
-  </w:num>
-  <w:num w:numId="5">
-    <w:abstractNumId w:val="6"/>
-  </w:num>
-  <w:num w:numId="6">
-    <w:abstractNumId w:val="11"/>
-  </w:num>
-  <w:num w:numId="7">
-    <w:abstractNumId w:val="7"/>
-  </w:num>
   <w:num w:numId="8">
-    <w:abstractNumId w:val="3"/>
+    <w:abstractNumId w:val="4"/>
   </w:num>
   <w:num w:numId="9">
     <w:abstractNumId w:val="0"/>
   </w:num>
   <w:num w:numId="10">
-    <w:abstractNumId w:val="13"/>
+    <w:abstractNumId w:val="15"/>
   </w:num>
   <w:num w:numId="11">
+    <w:abstractNumId w:val="14"/>
+  </w:num>
+  <w:num w:numId="12">
+    <w:abstractNumId w:val="10"/>
+  </w:num>
+  <w:num w:numId="13">
     <w:abstractNumId w:val="12"/>
   </w:num>
-  <w:num w:numId="12">
+  <w:num w:numId="14">
+    <w:abstractNumId w:val="5"/>
+  </w:num>
+  <w:num w:numId="15">
+    <w:abstractNumId w:val="18"/>
+  </w:num>
+  <w:num w:numId="16">
+    <w:abstractNumId w:val="3"/>
+  </w:num>
+  <w:num w:numId="17">
+    <w:abstractNumId w:val="1"/>
+  </w:num>
+  <w:num w:numId="18">
     <w:abstractNumId w:val="8"/>
   </w:num>
-  <w:num w:numId="13">
-    <w:abstractNumId w:val="10"/>
-  </w:num>
-  <w:num w:numId="14">
-    <w:abstractNumId w:val="4"/>
-  </w:num>
-  <w:num w:numId="15">
-    <w:abstractNumId w:val="15"/>
-  </w:num>
-  <w:num w:numId="16">
-    <w:abstractNumId w:val="2"/>
+  <w:num w:numId="19">
+    <w:abstractNumId w:val="17"/>
   </w:num>
 </w:numbering>
 </file>

</xml_diff>

<commit_message>
Finished chapter two - Literature Review
</commit_message>
<xml_diff>
--- a/Table Of Contents.docx
+++ b/Table Of Contents.docx
@@ -1,6 +1,6 @@
 
 <file path=word/document.xml><?xml version="1.0" encoding="utf-8"?>
-<w:document xmlns:wpc="http://schemas.microsoft.com/office/word/2010/wordprocessingCanvas" xmlns:cx="http://schemas.microsoft.com/office/drawing/2014/chartex" xmlns:mc="http://schemas.openxmlformats.org/markup-compatibility/2006" xmlns:o="urn:schemas-microsoft-com:office:office" xmlns:r="http://schemas.openxmlformats.org/officeDocument/2006/relationships" xmlns:m="http://schemas.openxmlformats.org/officeDocument/2006/math" xmlns:v="urn:schemas-microsoft-com:vml" xmlns:wp14="http://schemas.microsoft.com/office/word/2010/wordprocessingDrawing" xmlns:wp="http://schemas.openxmlformats.org/drawingml/2006/wordprocessingDrawing" xmlns:w10="urn:schemas-microsoft-com:office:word" xmlns:w="http://schemas.openxmlformats.org/wordprocessingml/2006/main" xmlns:w14="http://schemas.microsoft.com/office/word/2010/wordml" xmlns:w15="http://schemas.microsoft.com/office/word/2012/wordml" xmlns:w16se="http://schemas.microsoft.com/office/word/2015/wordml/symex" xmlns:wpg="http://schemas.microsoft.com/office/word/2010/wordprocessingGroup" xmlns:wpi="http://schemas.microsoft.com/office/word/2010/wordprocessingInk" xmlns:wne="http://schemas.microsoft.com/office/word/2006/wordml" xmlns:wps="http://schemas.microsoft.com/office/word/2010/wordprocessingShape" mc:Ignorable="w14 w15 w16se wp14">
+<w:document xmlns:wpc="http://schemas.microsoft.com/office/word/2010/wordprocessingCanvas" xmlns:cx="http://schemas.microsoft.com/office/drawing/2014/chartex" xmlns:cx1="http://schemas.microsoft.com/office/drawing/2015/9/8/chartex" xmlns:cx2="http://schemas.microsoft.com/office/drawing/2015/10/21/chartex" xmlns:cx3="http://schemas.microsoft.com/office/drawing/2016/5/9/chartex" xmlns:cx4="http://schemas.microsoft.com/office/drawing/2016/5/10/chartex" xmlns:cx5="http://schemas.microsoft.com/office/drawing/2016/5/11/chartex" xmlns:cx6="http://schemas.microsoft.com/office/drawing/2016/5/12/chartex" xmlns:cx7="http://schemas.microsoft.com/office/drawing/2016/5/13/chartex" xmlns:cx8="http://schemas.microsoft.com/office/drawing/2016/5/14/chartex" xmlns:mc="http://schemas.openxmlformats.org/markup-compatibility/2006" xmlns:aink="http://schemas.microsoft.com/office/drawing/2016/ink" xmlns:am3d="http://schemas.microsoft.com/office/drawing/2017/model3d" xmlns:o="urn:schemas-microsoft-com:office:office" xmlns:r="http://schemas.openxmlformats.org/officeDocument/2006/relationships" xmlns:m="http://schemas.openxmlformats.org/officeDocument/2006/math" xmlns:v="urn:schemas-microsoft-com:vml" xmlns:wp14="http://schemas.microsoft.com/office/word/2010/wordprocessingDrawing" xmlns:wp="http://schemas.openxmlformats.org/drawingml/2006/wordprocessingDrawing" xmlns:w10="urn:schemas-microsoft-com:office:word" xmlns:w="http://schemas.openxmlformats.org/wordprocessingml/2006/main" xmlns:w14="http://schemas.microsoft.com/office/word/2010/wordml" xmlns:w15="http://schemas.microsoft.com/office/word/2012/wordml" xmlns:w16cid="http://schemas.microsoft.com/office/word/2016/wordml/cid" xmlns:w16se="http://schemas.microsoft.com/office/word/2015/wordml/symex" xmlns:wpg="http://schemas.microsoft.com/office/word/2010/wordprocessingGroup" xmlns:wpi="http://schemas.microsoft.com/office/word/2010/wordprocessingInk" xmlns:wne="http://schemas.microsoft.com/office/word/2006/wordml" xmlns:wps="http://schemas.microsoft.com/office/word/2010/wordprocessingShape" mc:Ignorable="w14 w15 w16se w16cid wp14">
   <w:body>
     <w:p>
       <w:pPr>
@@ -1390,32 +1390,32 @@
     </w:p>
     <w:p>
       <w:pPr>
-        <w:spacing w:line="360" w:lineRule="auto"/>
-        <w:rPr>
-          <w:rFonts w:ascii="Times New Roman" w:hAnsi="Times New Roman" w:cs="Times New Roman"/>
-          <w:b/>
-          <w:sz w:val="26"/>
-          <w:szCs w:val="26"/>
-        </w:rPr>
-      </w:pPr>
-      <w:r>
-        <w:rPr>
-          <w:rFonts w:ascii="Times New Roman" w:hAnsi="Times New Roman" w:cs="Times New Roman"/>
-          <w:b/>
-          <w:sz w:val="26"/>
-          <w:szCs w:val="26"/>
-        </w:rPr>
-        <w:tab/>
-      </w:r>
-      <w:r>
-        <w:rPr>
-          <w:rFonts w:ascii="Times New Roman" w:hAnsi="Times New Roman" w:cs="Times New Roman"/>
-          <w:b/>
-          <w:sz w:val="26"/>
-          <w:szCs w:val="26"/>
-        </w:rPr>
-        <w:tab/>
-        <w:t>2.3 Summary</w:t>
+        <w:spacing w:line="240" w:lineRule="auto"/>
+        <w:rPr>
+          <w:rFonts w:ascii="Times New Roman" w:hAnsi="Times New Roman" w:cs="Times New Roman"/>
+          <w:b/>
+          <w:sz w:val="26"/>
+          <w:szCs w:val="26"/>
+        </w:rPr>
+      </w:pPr>
+      <w:r>
+        <w:rPr>
+          <w:rFonts w:ascii="Times New Roman" w:hAnsi="Times New Roman" w:cs="Times New Roman"/>
+          <w:b/>
+          <w:sz w:val="26"/>
+          <w:szCs w:val="26"/>
+        </w:rPr>
+        <w:tab/>
+      </w:r>
+      <w:r>
+        <w:rPr>
+          <w:rFonts w:ascii="Times New Roman" w:hAnsi="Times New Roman" w:cs="Times New Roman"/>
+          <w:b/>
+          <w:sz w:val="26"/>
+          <w:szCs w:val="26"/>
+        </w:rPr>
+        <w:tab/>
+        <w:t>2.3 Summary of the Problem of Existing Systems</w:t>
       </w:r>
     </w:p>
     <w:p>
@@ -1435,100 +1435,127 @@
           <w:sz w:val="26"/>
           <w:szCs w:val="26"/>
         </w:rPr>
-        <w:t>CHAPTER THREE:</w:t>
-      </w:r>
-      <w:r>
-        <w:rPr>
-          <w:rFonts w:ascii="Times New Roman" w:hAnsi="Times New Roman" w:cs="Times New Roman"/>
-          <w:b/>
-          <w:sz w:val="26"/>
-          <w:szCs w:val="26"/>
-        </w:rPr>
-        <w:t xml:space="preserve"> </w:t>
-      </w:r>
-      <w:r>
-        <w:rPr>
-          <w:rFonts w:ascii="Times New Roman" w:hAnsi="Times New Roman" w:cs="Times New Roman"/>
-          <w:b/>
-          <w:sz w:val="26"/>
-          <w:szCs w:val="26"/>
-        </w:rPr>
-        <w:t>METHODOLOGY</w:t>
-      </w:r>
-      <w:r>
-        <w:rPr>
-          <w:rFonts w:ascii="Times New Roman" w:hAnsi="Times New Roman" w:cs="Times New Roman"/>
-          <w:b/>
-          <w:sz w:val="26"/>
-          <w:szCs w:val="26"/>
-        </w:rPr>
-        <w:tab/>
-      </w:r>
-      <w:r>
-        <w:rPr>
-          <w:rFonts w:ascii="Times New Roman" w:hAnsi="Times New Roman" w:cs="Times New Roman"/>
-          <w:b/>
-          <w:sz w:val="26"/>
-          <w:szCs w:val="26"/>
-        </w:rPr>
-        <w:tab/>
-      </w:r>
-      <w:r>
-        <w:rPr>
-          <w:rFonts w:ascii="Times New Roman" w:hAnsi="Times New Roman" w:cs="Times New Roman"/>
-          <w:b/>
-          <w:sz w:val="26"/>
-          <w:szCs w:val="26"/>
-        </w:rPr>
-        <w:tab/>
-      </w:r>
-      <w:r>
-        <w:rPr>
-          <w:rFonts w:ascii="Times New Roman" w:hAnsi="Times New Roman" w:cs="Times New Roman"/>
-          <w:b/>
-          <w:sz w:val="26"/>
-          <w:szCs w:val="26"/>
-        </w:rPr>
-        <w:tab/>
-      </w:r>
-      <w:r>
-        <w:rPr>
-          <w:rFonts w:ascii="Times New Roman" w:hAnsi="Times New Roman" w:cs="Times New Roman"/>
-          <w:b/>
-          <w:sz w:val="26"/>
-          <w:szCs w:val="26"/>
-        </w:rPr>
-        <w:tab/>
-      </w:r>
-      <w:r>
-        <w:rPr>
-          <w:rFonts w:ascii="Times New Roman" w:hAnsi="Times New Roman" w:cs="Times New Roman"/>
-          <w:b/>
-          <w:sz w:val="26"/>
-          <w:szCs w:val="26"/>
-        </w:rPr>
-        <w:tab/>
+        <w:tab/>
+      </w:r>
+      <w:r>
+        <w:rPr>
+          <w:rFonts w:ascii="Times New Roman" w:hAnsi="Times New Roman" w:cs="Times New Roman"/>
+          <w:b/>
+          <w:sz w:val="26"/>
+          <w:szCs w:val="26"/>
+        </w:rPr>
+        <w:tab/>
+        <w:t>2.</w:t>
+      </w:r>
+      <w:r>
+        <w:rPr>
+          <w:rFonts w:ascii="Times New Roman" w:hAnsi="Times New Roman" w:cs="Times New Roman"/>
+          <w:b/>
+          <w:sz w:val="26"/>
+          <w:szCs w:val="26"/>
+        </w:rPr>
+        <w:t>4</w:t>
+      </w:r>
+      <w:r>
+        <w:rPr>
+          <w:rFonts w:ascii="Times New Roman" w:hAnsi="Times New Roman" w:cs="Times New Roman"/>
+          <w:b/>
+          <w:sz w:val="26"/>
+          <w:szCs w:val="26"/>
+        </w:rPr>
+        <w:t xml:space="preserve"> Summary</w:t>
       </w:r>
     </w:p>
     <w:p>
       <w:pPr>
         <w:spacing w:line="360" w:lineRule="auto"/>
-        <w:ind w:left="720" w:firstLine="720"/>
-        <w:rPr>
-          <w:rFonts w:ascii="Times New Roman" w:hAnsi="Times New Roman" w:cs="Times New Roman"/>
-          <w:b/>
-          <w:sz w:val="26"/>
-          <w:szCs w:val="26"/>
-        </w:rPr>
-      </w:pPr>
-      <w:r>
-        <w:rPr>
-          <w:rFonts w:ascii="Times New Roman" w:hAnsi="Times New Roman" w:cs="Times New Roman"/>
-          <w:b/>
-          <w:sz w:val="26"/>
-          <w:szCs w:val="26"/>
-        </w:rPr>
-        <w:t xml:space="preserve">3.1 Design Consideration </w:t>
+        <w:rPr>
+          <w:rFonts w:ascii="Times New Roman" w:hAnsi="Times New Roman" w:cs="Times New Roman"/>
+          <w:b/>
+          <w:sz w:val="26"/>
+          <w:szCs w:val="26"/>
+        </w:rPr>
+      </w:pPr>
+      <w:r>
+        <w:rPr>
+          <w:rFonts w:ascii="Times New Roman" w:hAnsi="Times New Roman" w:cs="Times New Roman"/>
+          <w:b/>
+          <w:sz w:val="26"/>
+          <w:szCs w:val="26"/>
+        </w:rPr>
+        <w:t>CHAPTER THREE:</w:t>
+      </w:r>
+      <w:r>
+        <w:rPr>
+          <w:rFonts w:ascii="Times New Roman" w:hAnsi="Times New Roman" w:cs="Times New Roman"/>
+          <w:b/>
+          <w:sz w:val="26"/>
+          <w:szCs w:val="26"/>
+        </w:rPr>
+        <w:t xml:space="preserve"> </w:t>
+      </w:r>
+      <w:r>
+        <w:rPr>
+          <w:rFonts w:ascii="Times New Roman" w:hAnsi="Times New Roman" w:cs="Times New Roman"/>
+          <w:b/>
+          <w:sz w:val="26"/>
+          <w:szCs w:val="26"/>
+        </w:rPr>
+        <w:t>METHODOLOGY</w:t>
+      </w:r>
+      <w:r>
+        <w:rPr>
+          <w:rFonts w:ascii="Times New Roman" w:hAnsi="Times New Roman" w:cs="Times New Roman"/>
+          <w:b/>
+          <w:sz w:val="26"/>
+          <w:szCs w:val="26"/>
+        </w:rPr>
+        <w:tab/>
+      </w:r>
+      <w:r>
+        <w:rPr>
+          <w:rFonts w:ascii="Times New Roman" w:hAnsi="Times New Roman" w:cs="Times New Roman"/>
+          <w:b/>
+          <w:sz w:val="26"/>
+          <w:szCs w:val="26"/>
+        </w:rPr>
+        <w:tab/>
+      </w:r>
+      <w:r>
+        <w:rPr>
+          <w:rFonts w:ascii="Times New Roman" w:hAnsi="Times New Roman" w:cs="Times New Roman"/>
+          <w:b/>
+          <w:sz w:val="26"/>
+          <w:szCs w:val="26"/>
+        </w:rPr>
+        <w:tab/>
+      </w:r>
+      <w:r>
+        <w:rPr>
+          <w:rFonts w:ascii="Times New Roman" w:hAnsi="Times New Roman" w:cs="Times New Roman"/>
+          <w:b/>
+          <w:sz w:val="26"/>
+          <w:szCs w:val="26"/>
+        </w:rPr>
+        <w:tab/>
+      </w:r>
+      <w:r>
+        <w:rPr>
+          <w:rFonts w:ascii="Times New Roman" w:hAnsi="Times New Roman" w:cs="Times New Roman"/>
+          <w:b/>
+          <w:sz w:val="26"/>
+          <w:szCs w:val="26"/>
+        </w:rPr>
+        <w:tab/>
+      </w:r>
+      <w:r>
+        <w:rPr>
+          <w:rFonts w:ascii="Times New Roman" w:hAnsi="Times New Roman" w:cs="Times New Roman"/>
+          <w:b/>
+          <w:sz w:val="26"/>
+          <w:szCs w:val="26"/>
+        </w:rPr>
+        <w:tab/>
       </w:r>
     </w:p>
     <w:p>
@@ -1549,8 +1576,10 @@
           <w:sz w:val="26"/>
           <w:szCs w:val="26"/>
         </w:rPr>
-        <w:t xml:space="preserve">3.2 Summary of project methodology  </w:t>
-      </w:r>
+        <w:t xml:space="preserve">3.1 Design Consideration </w:t>
+      </w:r>
+      <w:bookmarkStart w:id="0" w:name="_GoBack"/>
+      <w:bookmarkEnd w:id="0"/>
     </w:p>
     <w:p>
       <w:pPr>
@@ -1571,7 +1600,7 @@
           <w:szCs w:val="26"/>
         </w:rPr>
         <w:lastRenderedPageBreak/>
-        <w:t xml:space="preserve">3.3 Data Source/Collection </w:t>
+        <w:t xml:space="preserve">3.2 Summary of project methodology  </w:t>
       </w:r>
     </w:p>
     <w:p>
@@ -1592,10 +1621,29 @@
           <w:sz w:val="26"/>
           <w:szCs w:val="26"/>
         </w:rPr>
+        <w:t xml:space="preserve">3.3 Data Source/Collection </w:t>
+      </w:r>
+    </w:p>
+    <w:p>
+      <w:pPr>
+        <w:spacing w:line="360" w:lineRule="auto"/>
+        <w:ind w:left="720" w:firstLine="720"/>
+        <w:rPr>
+          <w:rFonts w:ascii="Times New Roman" w:hAnsi="Times New Roman" w:cs="Times New Roman"/>
+          <w:b/>
+          <w:sz w:val="26"/>
+          <w:szCs w:val="26"/>
+        </w:rPr>
+      </w:pPr>
+      <w:r>
+        <w:rPr>
+          <w:rFonts w:ascii="Times New Roman" w:hAnsi="Times New Roman" w:cs="Times New Roman"/>
+          <w:b/>
+          <w:sz w:val="26"/>
+          <w:szCs w:val="26"/>
+        </w:rPr>
         <w:t xml:space="preserve">3.4 Hardware Requirement  </w:t>
       </w:r>
-      <w:bookmarkStart w:id="0" w:name="_GoBack"/>
-      <w:bookmarkEnd w:id="0"/>
     </w:p>
     <w:p>
       <w:pPr>
@@ -2178,7 +2226,7 @@
 </file>
 
 <file path=word/numbering.xml><?xml version="1.0" encoding="utf-8"?>
-<w:numbering xmlns:wpc="http://schemas.microsoft.com/office/word/2010/wordprocessingCanvas" xmlns:cx="http://schemas.microsoft.com/office/drawing/2014/chartex" xmlns:mc="http://schemas.openxmlformats.org/markup-compatibility/2006" xmlns:o="urn:schemas-microsoft-com:office:office" xmlns:r="http://schemas.openxmlformats.org/officeDocument/2006/relationships" xmlns:m="http://schemas.openxmlformats.org/officeDocument/2006/math" xmlns:v="urn:schemas-microsoft-com:vml" xmlns:wp14="http://schemas.microsoft.com/office/word/2010/wordprocessingDrawing" xmlns:wp="http://schemas.openxmlformats.org/drawingml/2006/wordprocessingDrawing" xmlns:w10="urn:schemas-microsoft-com:office:word" xmlns:w="http://schemas.openxmlformats.org/wordprocessingml/2006/main" xmlns:w14="http://schemas.microsoft.com/office/word/2010/wordml" xmlns:w15="http://schemas.microsoft.com/office/word/2012/wordml" xmlns:w16se="http://schemas.microsoft.com/office/word/2015/wordml/symex" xmlns:wpg="http://schemas.microsoft.com/office/word/2010/wordprocessingGroup" xmlns:wpi="http://schemas.microsoft.com/office/word/2010/wordprocessingInk" xmlns:wne="http://schemas.microsoft.com/office/word/2006/wordml" xmlns:wps="http://schemas.microsoft.com/office/word/2010/wordprocessingShape" mc:Ignorable="w14 w15 w16se wp14">
+<w:numbering xmlns:wpc="http://schemas.microsoft.com/office/word/2010/wordprocessingCanvas" xmlns:cx="http://schemas.microsoft.com/office/drawing/2014/chartex" xmlns:cx1="http://schemas.microsoft.com/office/drawing/2015/9/8/chartex" xmlns:cx2="http://schemas.microsoft.com/office/drawing/2015/10/21/chartex" xmlns:cx3="http://schemas.microsoft.com/office/drawing/2016/5/9/chartex" xmlns:cx4="http://schemas.microsoft.com/office/drawing/2016/5/10/chartex" xmlns:cx5="http://schemas.microsoft.com/office/drawing/2016/5/11/chartex" xmlns:cx6="http://schemas.microsoft.com/office/drawing/2016/5/12/chartex" xmlns:cx7="http://schemas.microsoft.com/office/drawing/2016/5/13/chartex" xmlns:cx8="http://schemas.microsoft.com/office/drawing/2016/5/14/chartex" xmlns:mc="http://schemas.openxmlformats.org/markup-compatibility/2006" xmlns:aink="http://schemas.microsoft.com/office/drawing/2016/ink" xmlns:am3d="http://schemas.microsoft.com/office/drawing/2017/model3d" xmlns:o="urn:schemas-microsoft-com:office:office" xmlns:r="http://schemas.openxmlformats.org/officeDocument/2006/relationships" xmlns:m="http://schemas.openxmlformats.org/officeDocument/2006/math" xmlns:v="urn:schemas-microsoft-com:vml" xmlns:wp14="http://schemas.microsoft.com/office/word/2010/wordprocessingDrawing" xmlns:wp="http://schemas.openxmlformats.org/drawingml/2006/wordprocessingDrawing" xmlns:w10="urn:schemas-microsoft-com:office:word" xmlns:w="http://schemas.openxmlformats.org/wordprocessingml/2006/main" xmlns:w14="http://schemas.microsoft.com/office/word/2010/wordml" xmlns:w15="http://schemas.microsoft.com/office/word/2012/wordml" xmlns:w16cid="http://schemas.microsoft.com/office/word/2016/wordml/cid" xmlns:w16se="http://schemas.microsoft.com/office/word/2015/wordml/symex" xmlns:wpg="http://schemas.microsoft.com/office/word/2010/wordprocessingGroup" xmlns:wpi="http://schemas.microsoft.com/office/word/2010/wordprocessingInk" xmlns:wne="http://schemas.microsoft.com/office/word/2006/wordml" xmlns:wps="http://schemas.microsoft.com/office/word/2010/wordprocessingShape" mc:Ignorable="w14 w15 w16se w16cid wp14">
   <w:abstractNum w:abstractNumId="0" w15:restartNumberingAfterBreak="0">
     <w:nsid w:val="00877B58"/>
     <w:multiLevelType w:val="multilevel"/>
@@ -4258,7 +4306,7 @@
 </file>
 
 <file path=word/styles.xml><?xml version="1.0" encoding="utf-8"?>
-<w:styles xmlns:mc="http://schemas.openxmlformats.org/markup-compatibility/2006" xmlns:r="http://schemas.openxmlformats.org/officeDocument/2006/relationships" xmlns:w="http://schemas.openxmlformats.org/wordprocessingml/2006/main" xmlns:w14="http://schemas.microsoft.com/office/word/2010/wordml" xmlns:w15="http://schemas.microsoft.com/office/word/2012/wordml" xmlns:w16se="http://schemas.microsoft.com/office/word/2015/wordml/symex" mc:Ignorable="w14 w15 w16se">
+<w:styles xmlns:mc="http://schemas.openxmlformats.org/markup-compatibility/2006" xmlns:r="http://schemas.openxmlformats.org/officeDocument/2006/relationships" xmlns:w="http://schemas.openxmlformats.org/wordprocessingml/2006/main" xmlns:w14="http://schemas.microsoft.com/office/word/2010/wordml" xmlns:w15="http://schemas.microsoft.com/office/word/2012/wordml" xmlns:w16cid="http://schemas.microsoft.com/office/word/2016/wordml/cid" xmlns:w16se="http://schemas.microsoft.com/office/word/2015/wordml/symex" mc:Ignorable="w14 w15 w16se w16cid">
   <w:docDefaults>
     <w:rPrDefault>
       <w:rPr>
@@ -4274,7 +4322,7 @@
       </w:pPr>
     </w:pPrDefault>
   </w:docDefaults>
-  <w:latentStyles w:defLockedState="0" w:defUIPriority="99" w:defSemiHidden="0" w:defUnhideWhenUsed="0" w:defQFormat="0" w:count="371">
+  <w:latentStyles w:defLockedState="0" w:defUIPriority="99" w:defSemiHidden="0" w:defUnhideWhenUsed="0" w:defQFormat="0" w:count="376">
     <w:lsdException w:name="Normal" w:uiPriority="0" w:qFormat="1"/>
     <w:lsdException w:name="heading 1" w:uiPriority="9" w:qFormat="1"/>
     <w:lsdException w:name="heading 2" w:semiHidden="1" w:uiPriority="9" w:unhideWhenUsed="1" w:qFormat="1"/>
@@ -4380,7 +4428,6 @@
     <w:lsdException w:name="HTML Sample" w:semiHidden="1" w:unhideWhenUsed="1"/>
     <w:lsdException w:name="HTML Typewriter" w:semiHidden="1" w:unhideWhenUsed="1"/>
     <w:lsdException w:name="HTML Variable" w:semiHidden="1" w:unhideWhenUsed="1"/>
-    <w:lsdException w:name="Normal Table" w:semiHidden="1" w:unhideWhenUsed="1"/>
     <w:lsdException w:name="annotation subject" w:semiHidden="1" w:unhideWhenUsed="1"/>
     <w:lsdException w:name="No List" w:semiHidden="1" w:unhideWhenUsed="1"/>
     <w:lsdException w:name="Outline List 1" w:semiHidden="1" w:unhideWhenUsed="1"/>
@@ -4423,11 +4470,8 @@
     <w:lsdException w:name="Table Contemporary" w:semiHidden="1" w:unhideWhenUsed="1"/>
     <w:lsdException w:name="Table Elegant" w:semiHidden="1" w:unhideWhenUsed="1"/>
     <w:lsdException w:name="Table Professional" w:semiHidden="1" w:unhideWhenUsed="1"/>
-    <w:lsdException w:name="Table Subtle 1" w:semiHidden="1" w:unhideWhenUsed="1"/>
     <w:lsdException w:name="Table Subtle 2" w:semiHidden="1" w:unhideWhenUsed="1"/>
     <w:lsdException w:name="Table Web 1" w:semiHidden="1" w:unhideWhenUsed="1"/>
-    <w:lsdException w:name="Table Web 2" w:semiHidden="1" w:unhideWhenUsed="1"/>
-    <w:lsdException w:name="Table Web 3" w:semiHidden="1" w:unhideWhenUsed="1"/>
     <w:lsdException w:name="Balloon Text" w:semiHidden="1" w:unhideWhenUsed="1"/>
     <w:lsdException w:name="Table Grid" w:uiPriority="39"/>
     <w:lsdException w:name="Table Theme" w:semiHidden="1" w:unhideWhenUsed="1"/>
@@ -4646,6 +4690,11 @@
     <w:lsdException w:name="List Table 5 Dark Accent 6" w:uiPriority="50"/>
     <w:lsdException w:name="List Table 6 Colorful Accent 6" w:uiPriority="51"/>
     <w:lsdException w:name="List Table 7 Colorful Accent 6" w:uiPriority="52"/>
+    <w:lsdException w:name="Mention" w:semiHidden="1" w:unhideWhenUsed="1"/>
+    <w:lsdException w:name="Smart Hyperlink" w:semiHidden="1" w:unhideWhenUsed="1"/>
+    <w:lsdException w:name="Hashtag" w:semiHidden="1" w:unhideWhenUsed="1"/>
+    <w:lsdException w:name="Unresolved Mention" w:semiHidden="1" w:unhideWhenUsed="1"/>
+    <w:lsdException w:name="Smart Link" w:semiHidden="1" w:unhideWhenUsed="1"/>
   </w:latentStyles>
   <w:style w:type="paragraph" w:default="1" w:styleId="Normal">
     <w:name w:val="Normal"/>

</xml_diff>